<commit_message>
Amended Information sheet as per Ethics Review email.
</commit_message>
<xml_diff>
--- a/Ethical Approval/A3 - Information Sheet.docx
+++ b/Ethical Approval/A3 - Information Sheet.docx
@@ -77,7 +77,15 @@
         <w:t>You are invited to take part in a research project.</w:t>
       </w:r>
       <w:r>
-        <w:t xml:space="preserve"> Before you decide whether or not you would like to participate it is important that you read the information provided below</w:t>
+        <w:t xml:space="preserve"> Before you decide </w:t>
+      </w:r>
+      <w:proofErr w:type="gramStart"/>
+      <w:r>
+        <w:t>whether or not</w:t>
+      </w:r>
+      <w:proofErr w:type="gramEnd"/>
+      <w:r>
+        <w:t xml:space="preserve"> you would like to participate it is important that you read the information provided below</w:t>
       </w:r>
       <w:r>
         <w:t>.</w:t>
@@ -131,7 +139,7 @@
         </w:rPr>
         <w:t xml:space="preserve">Mr Kaloyan Marshalov (email: </w:t>
       </w:r>
-      <w:hyperlink r:id="rId7" w:history="1">
+      <w:hyperlink r:id="rId8" w:history="1">
         <w:r>
           <w:rPr>
             <w:rStyle w:val="Hyperlink"/>
@@ -155,7 +163,7 @@
         </w:rPr>
         <w:t xml:space="preserve">, as part of an undergraduate project. The academic supervisor of the project is Dr Michael Crabb (email: </w:t>
       </w:r>
-      <w:hyperlink r:id="rId8" w:history="1">
+      <w:hyperlink r:id="rId9" w:history="1">
         <w:r>
           <w:rPr>
             <w:rStyle w:val="Hyperlink"/>
@@ -248,6 +256,8 @@
       <w:r>
         <w:t>Do I have to take part?</w:t>
       </w:r>
+      <w:bookmarkStart w:id="0" w:name="_GoBack"/>
+      <w:bookmarkEnd w:id="0"/>
     </w:p>
     <w:p>
       <w:pPr>
@@ -355,7 +365,7 @@
     </w:p>
     <w:p>
       <w:r>
-        <w:t>There are no known risks for taking part in this project</w:t>
+        <w:t>Taking a part in this study means that there is a minimal risk to your safety. You will be briefed on the health and safety aspects of the tour prior to its beginning. A researcher will use a Risk Assessment form to brief you on all the identified risks. They will also accompany you on the tour.</w:t>
       </w:r>
     </w:p>
     <w:p>
@@ -396,6 +406,7 @@
         <w:rPr>
           <w:iCs/>
         </w:rPr>
+        <w:lastRenderedPageBreak/>
         <w:t xml:space="preserve">Data will be stored in an anonymised form in an open access repository and </w:t>
       </w:r>
       <w:r>
@@ -432,19 +443,12 @@
         <w:rPr>
           <w:iCs/>
         </w:rPr>
-        <w:t xml:space="preserve">. The results of this research will be published in a </w:t>
+        <w:t xml:space="preserve">. The results of this research will be published in a leading academic venue. You will be able to access a copy of the published results </w:t>
       </w:r>
       <w:r>
         <w:rPr>
           <w:iCs/>
         </w:rPr>
-        <w:lastRenderedPageBreak/>
-        <w:t xml:space="preserve">leading academic venue. You will be able to access a copy of the published results </w:t>
-      </w:r>
-      <w:r>
-        <w:rPr>
-          <w:iCs/>
-        </w:rPr>
         <w:t>through Discovery, the University’s repository, or by request to the researcher, subject to any funder or publisher requirements.</w:t>
       </w:r>
     </w:p>
@@ -486,7 +490,7 @@
       <w:r>
         <w:t>The University respects your rights and preferences in relation to your data and if you wish to update, access, erase, or limit the use of your information, please let us know by emailing </w:t>
       </w:r>
-      <w:hyperlink r:id="rId9" w:history="1">
+      <w:hyperlink r:id="rId10" w:history="1">
         <w:r>
           <w:rPr>
             <w:rStyle w:val="Hyperlink"/>
@@ -497,7 +501,7 @@
       <w:r>
         <w:t xml:space="preserve"> or </w:t>
       </w:r>
-      <w:hyperlink r:id="rId10" w:history="1">
+      <w:hyperlink r:id="rId11" w:history="1">
         <w:r>
           <w:rPr>
             <w:rStyle w:val="Hyperlink"/>
@@ -526,7 +530,7 @@
       <w:r>
         <w:t> </w:t>
       </w:r>
-      <w:hyperlink r:id="rId11" w:history="1">
+      <w:hyperlink r:id="rId12" w:history="1">
         <w:r>
           <w:rPr>
             <w:rStyle w:val="Hyperlink"/>
@@ -543,7 +547,7 @@
       <w:r>
         <w:t xml:space="preserve"> (</w:t>
       </w:r>
-      <w:hyperlink r:id="rId12" w:history="1">
+      <w:hyperlink r:id="rId13" w:history="1">
         <w:r>
           <w:rPr>
             <w:rStyle w:val="Hyperlink"/>
@@ -565,7 +569,7 @@
       <w:r>
         <w:t xml:space="preserve"> </w:t>
       </w:r>
-      <w:hyperlink r:id="rId13" w:history="1">
+      <w:hyperlink r:id="rId14" w:history="1">
         <w:r>
           <w:rPr>
             <w:rStyle w:val="Hyperlink"/>
@@ -595,7 +599,7 @@
       <w:r>
         <w:t>If you wish to complain about the way the research has been conducted please contact the Convener of the University Research Ethics Committee (</w:t>
       </w:r>
-      <w:hyperlink r:id="rId14" w:history="1">
+      <w:hyperlink r:id="rId15" w:history="1">
         <w:r>
           <w:rPr>
             <w:rStyle w:val="Hyperlink"/>
@@ -603,8 +607,6 @@
           <w:t>https://www.dundee.ac.uk/research/governance-policy/ethicsprocedures/ethics/contacts/</w:t>
         </w:r>
       </w:hyperlink>
-      <w:bookmarkStart w:id="0" w:name="_GoBack"/>
-      <w:bookmarkEnd w:id="0"/>
       <w:r>
         <w:t>).</w:t>
       </w:r>
@@ -624,7 +626,7 @@
       <w:r>
         <w:t xml:space="preserve">: </w:t>
       </w:r>
-      <w:hyperlink r:id="rId15" w:history="1">
+      <w:hyperlink r:id="rId16" w:history="1">
         <w:r>
           <w:rPr>
             <w:rStyle w:val="Hyperlink"/>
@@ -639,7 +641,7 @@
       </w:r>
     </w:p>
     <w:sectPr>
-      <w:headerReference w:type="default" r:id="rId16"/>
+      <w:headerReference w:type="default" r:id="rId17"/>
       <w:pgSz w:w="12240" w:h="15840"/>
       <w:pgMar w:top="1985" w:right="1418" w:bottom="1418" w:left="1418" w:header="709" w:footer="709" w:gutter="0"/>
       <w:cols w:space="708"/>
@@ -920,7 +922,7 @@
       </w:pPr>
     </w:pPrDefault>
   </w:docDefaults>
-  <w:latentStyles w:defLockedState="0" w:defUIPriority="99" w:defSemiHidden="0" w:defUnhideWhenUsed="0" w:defQFormat="0" w:count="377">
+  <w:latentStyles w:defLockedState="0" w:defUIPriority="99" w:defSemiHidden="0" w:defUnhideWhenUsed="0" w:defQFormat="0" w:count="376">
     <w:lsdException w:name="Normal" w:uiPriority="0" w:qFormat="1"/>
     <w:lsdException w:name="heading 1" w:uiPriority="9" w:qFormat="1"/>
     <w:lsdException w:name="heading 2" w:semiHidden="1" w:uiPriority="9" w:unhideWhenUsed="1" w:qFormat="1"/>
@@ -1026,6 +1028,7 @@
     <w:lsdException w:name="HTML Sample" w:semiHidden="1" w:unhideWhenUsed="1"/>
     <w:lsdException w:name="HTML Typewriter" w:semiHidden="1" w:unhideWhenUsed="1"/>
     <w:lsdException w:name="HTML Variable" w:semiHidden="1" w:unhideWhenUsed="1"/>
+    <w:lsdException w:name="Normal Table" w:semiHidden="1" w:unhideWhenUsed="1"/>
     <w:lsdException w:name="annotation subject" w:semiHidden="1" w:unhideWhenUsed="1"/>
     <w:lsdException w:name="No List" w:semiHidden="1" w:unhideWhenUsed="1"/>
     <w:lsdException w:name="Outline List 1" w:semiHidden="1" w:unhideWhenUsed="1"/>
@@ -1072,8 +1075,10 @@
     <w:lsdException w:name="Table Subtle 2" w:semiHidden="1" w:unhideWhenUsed="1"/>
     <w:lsdException w:name="Table Web 1" w:semiHidden="1" w:unhideWhenUsed="1"/>
     <w:lsdException w:name="Table Web 2" w:semiHidden="1" w:unhideWhenUsed="1"/>
+    <w:lsdException w:name="Table Web 3" w:semiHidden="1" w:unhideWhenUsed="1"/>
     <w:lsdException w:name="Balloon Text" w:semiHidden="1" w:unhideWhenUsed="1"/>
     <w:lsdException w:name="Table Grid" w:uiPriority="39"/>
+    <w:lsdException w:name="Table Theme" w:semiHidden="1" w:unhideWhenUsed="1"/>
     <w:lsdException w:name="Placeholder Text" w:semiHidden="1"/>
     <w:lsdException w:name="No Spacing" w:uiPriority="1" w:qFormat="1"/>
     <w:lsdException w:name="Light Shading" w:uiPriority="60"/>
@@ -1294,7 +1299,6 @@
     <w:lsdException w:name="Hashtag" w:semiHidden="1" w:unhideWhenUsed="1"/>
     <w:lsdException w:name="Unresolved Mention" w:semiHidden="1" w:unhideWhenUsed="1"/>
     <w:lsdException w:name="Smart Link" w:semiHidden="1" w:unhideWhenUsed="1"/>
-    <w:lsdException w:name="Smart Link Error" w:semiHidden="1" w:unhideWhenUsed="1"/>
   </w:latentStyles>
   <w:style w:type="paragraph" w:default="1" w:styleId="Normal">
     <w:name w:val="Normal"/>
@@ -1842,4 +1846,16 @@
     </a:ext>
   </a:extLst>
 </a:theme>
+</file>
+
+<file path=customXml/item1.xml><?xml version="1.0" encoding="utf-8"?>
+<b:Sources xmlns:b="http://schemas.openxmlformats.org/officeDocument/2006/bibliography" xmlns="http://schemas.openxmlformats.org/officeDocument/2006/bibliography" SelectedStyle="\APASixthEditionOfficeOnline.xsl" StyleName="APA" Version="6"/>
+</file>
+
+<file path=customXml/itemProps1.xml><?xml version="1.0" encoding="utf-8"?>
+<ds:datastoreItem xmlns:ds="http://schemas.openxmlformats.org/officeDocument/2006/customXml" ds:itemID="{821F2554-0886-4EB7-BE1C-939ED8F8701D}">
+  <ds:schemaRefs>
+    <ds:schemaRef ds:uri="http://schemas.openxmlformats.org/officeDocument/2006/bibliography"/>
+  </ds:schemaRefs>
+</ds:datastoreItem>
 </file>
</xml_diff>

<commit_message>
Altered the application for a fixed path.
</commit_message>
<xml_diff>
--- a/Ethical Approval/A3 - Information Sheet.docx
+++ b/Ethical Approval/A3 - Information Sheet.docx
@@ -1,6 +1,6 @@
 
 <file path=word/document.xml><?xml version="1.0" encoding="utf-8"?>
-<w:document xmlns:wpc="http://schemas.microsoft.com/office/word/2010/wordprocessingCanvas" xmlns:cx="http://schemas.microsoft.com/office/drawing/2014/chartex" xmlns:cx1="http://schemas.microsoft.com/office/drawing/2015/9/8/chartex" xmlns:cx2="http://schemas.microsoft.com/office/drawing/2015/10/21/chartex" xmlns:cx3="http://schemas.microsoft.com/office/drawing/2016/5/9/chartex" xmlns:cx4="http://schemas.microsoft.com/office/drawing/2016/5/10/chartex" xmlns:cx5="http://schemas.microsoft.com/office/drawing/2016/5/11/chartex" xmlns:cx6="http://schemas.microsoft.com/office/drawing/2016/5/12/chartex" xmlns:cx7="http://schemas.microsoft.com/office/drawing/2016/5/13/chartex" xmlns:cx8="http://schemas.microsoft.com/office/drawing/2016/5/14/chartex" xmlns:mc="http://schemas.openxmlformats.org/markup-compatibility/2006" xmlns:aink="http://schemas.microsoft.com/office/drawing/2016/ink" xmlns:am3d="http://schemas.microsoft.com/office/drawing/2017/model3d" xmlns:o="urn:schemas-microsoft-com:office:office" xmlns:r="http://schemas.openxmlformats.org/officeDocument/2006/relationships" xmlns:m="http://schemas.openxmlformats.org/officeDocument/2006/math" xmlns:v="urn:schemas-microsoft-com:vml" xmlns:wp14="http://schemas.microsoft.com/office/word/2010/wordprocessingDrawing" xmlns:wp="http://schemas.openxmlformats.org/drawingml/2006/wordprocessingDrawing" xmlns:w10="urn:schemas-microsoft-com:office:word" xmlns:w="http://schemas.openxmlformats.org/wordprocessingml/2006/main" xmlns:w14="http://schemas.microsoft.com/office/word/2010/wordml" xmlns:w15="http://schemas.microsoft.com/office/word/2012/wordml" xmlns:w16cid="http://schemas.microsoft.com/office/word/2016/wordml/cid" xmlns:w16se="http://schemas.microsoft.com/office/word/2015/wordml/symex" xmlns:wpg="http://schemas.microsoft.com/office/word/2010/wordprocessingGroup" xmlns:wpi="http://schemas.microsoft.com/office/word/2010/wordprocessingInk" xmlns:wne="http://schemas.microsoft.com/office/word/2006/wordml" xmlns:wps="http://schemas.microsoft.com/office/word/2010/wordprocessingShape" mc:Ignorable="w14 w15 w16se w16cid wp14">
+<w:document xmlns:wpc="http://schemas.microsoft.com/office/word/2010/wordprocessingCanvas" xmlns:cx="http://schemas.microsoft.com/office/drawing/2014/chartex" xmlns:cx1="http://schemas.microsoft.com/office/drawing/2015/9/8/chartex" xmlns:cx2="http://schemas.microsoft.com/office/drawing/2015/10/21/chartex" xmlns:cx3="http://schemas.microsoft.com/office/drawing/2016/5/9/chartex" xmlns:cx4="http://schemas.microsoft.com/office/drawing/2016/5/10/chartex" xmlns:cx5="http://schemas.microsoft.com/office/drawing/2016/5/11/chartex" xmlns:cx6="http://schemas.microsoft.com/office/drawing/2016/5/12/chartex" xmlns:cx7="http://schemas.microsoft.com/office/drawing/2016/5/13/chartex" xmlns:cx8="http://schemas.microsoft.com/office/drawing/2016/5/14/chartex" xmlns:mc="http://schemas.openxmlformats.org/markup-compatibility/2006" xmlns:aink="http://schemas.microsoft.com/office/drawing/2016/ink" xmlns:am3d="http://schemas.microsoft.com/office/drawing/2017/model3d" xmlns:o="urn:schemas-microsoft-com:office:office" xmlns:r="http://schemas.openxmlformats.org/officeDocument/2006/relationships" xmlns:m="http://schemas.openxmlformats.org/officeDocument/2006/math" xmlns:v="urn:schemas-microsoft-com:vml" xmlns:wp14="http://schemas.microsoft.com/office/word/2010/wordprocessingDrawing" xmlns:wp="http://schemas.openxmlformats.org/drawingml/2006/wordprocessingDrawing" xmlns:w10="urn:schemas-microsoft-com:office:word" xmlns:w="http://schemas.openxmlformats.org/wordprocessingml/2006/main" xmlns:w14="http://schemas.microsoft.com/office/word/2010/wordml" xmlns:w15="http://schemas.microsoft.com/office/word/2012/wordml" xmlns:w16cex="http://schemas.microsoft.com/office/word/2018/wordml/cex" xmlns:w16cid="http://schemas.microsoft.com/office/word/2016/wordml/cid" xmlns:w16="http://schemas.microsoft.com/office/word/2018/wordml" xmlns:w16se="http://schemas.microsoft.com/office/word/2015/wordml/symex" xmlns:wpg="http://schemas.microsoft.com/office/word/2010/wordprocessingGroup" xmlns:wpi="http://schemas.microsoft.com/office/word/2010/wordprocessingInk" xmlns:wne="http://schemas.microsoft.com/office/word/2006/wordml" xmlns:wps="http://schemas.microsoft.com/office/word/2010/wordprocessingShape" mc:Ignorable="w14 w15 w16se w16cid w16 w16cex wp14">
   <w:body>
     <w:p>
       <w:pPr>
@@ -33,42 +33,29 @@
         <w:rPr>
           <w:b/>
         </w:rPr>
-        <w:t xml:space="preserve">Dundee University </w:t>
-      </w:r>
-      <w:proofErr w:type="spellStart"/>
-      <w:r>
+        <w:t>Dundee University TouAR</w:t>
+      </w:r>
+    </w:p>
+    <w:p>
+      <w:pPr>
+        <w:jc w:val="center"/>
         <w:rPr>
           <w:b/>
         </w:rPr>
-        <w:t>TouAR</w:t>
-      </w:r>
-      <w:proofErr w:type="spellEnd"/>
-    </w:p>
-    <w:p>
-      <w:pPr>
-        <w:jc w:val="center"/>
+      </w:pPr>
+      <w:r>
         <w:rPr>
           <w:b/>
         </w:rPr>
-      </w:pPr>
+        <w:t>University of Dundee School Research Ethics Committee Application/Approval Number: [</w:t>
+      </w:r>
+      <w:r>
+        <w:t>UOD-SSEREC-DoC-UG-2019-008</w:t>
+      </w:r>
       <w:r>
         <w:rPr>
           <w:b/>
         </w:rPr>
-        <w:t>University of Dundee School Research Ethics Committee Application/Approval Number: [</w:t>
-      </w:r>
-      <w:r>
-        <w:rPr>
-          <w:b/>
-          <w:i/>
-          <w:highlight w:val="yellow"/>
-        </w:rPr>
-        <w:t>insert approval number from decision letter</w:t>
-      </w:r>
-      <w:r>
-        <w:rPr>
-          <w:b/>
-        </w:rPr>
         <w:t>]</w:t>
       </w:r>
     </w:p>
@@ -77,15 +64,7 @@
         <w:t>You are invited to take part in a research project.</w:t>
       </w:r>
       <w:r>
-        <w:t xml:space="preserve"> Before you decide </w:t>
-      </w:r>
-      <w:proofErr w:type="gramStart"/>
-      <w:r>
-        <w:t>whether or not</w:t>
-      </w:r>
-      <w:proofErr w:type="gramEnd"/>
-      <w:r>
-        <w:t xml:space="preserve"> you would like to participate it is important that you read the information provided below</w:t>
+        <w:t xml:space="preserve"> Before you decide whether or not you would like to participate it is important that you read the information provided below</w:t>
       </w:r>
       <w:r>
         <w:t>.</w:t>
@@ -256,8 +235,6 @@
       <w:r>
         <w:t>Do I have to take part?</w:t>
       </w:r>
-      <w:bookmarkStart w:id="0" w:name="_GoBack"/>
-      <w:bookmarkEnd w:id="0"/>
     </w:p>
     <w:p>
       <w:pPr>
@@ -652,7 +629,7 @@
 </file>
 
 <file path=word/endnotes.xml><?xml version="1.0" encoding="utf-8"?>
-<w:endnotes xmlns:wpc="http://schemas.microsoft.com/office/word/2010/wordprocessingCanvas" xmlns:cx="http://schemas.microsoft.com/office/drawing/2014/chartex" xmlns:cx1="http://schemas.microsoft.com/office/drawing/2015/9/8/chartex" xmlns:cx2="http://schemas.microsoft.com/office/drawing/2015/10/21/chartex" xmlns:cx3="http://schemas.microsoft.com/office/drawing/2016/5/9/chartex" xmlns:cx4="http://schemas.microsoft.com/office/drawing/2016/5/10/chartex" xmlns:cx5="http://schemas.microsoft.com/office/drawing/2016/5/11/chartex" xmlns:cx6="http://schemas.microsoft.com/office/drawing/2016/5/12/chartex" xmlns:cx7="http://schemas.microsoft.com/office/drawing/2016/5/13/chartex" xmlns:cx8="http://schemas.microsoft.com/office/drawing/2016/5/14/chartex" xmlns:mc="http://schemas.openxmlformats.org/markup-compatibility/2006" xmlns:aink="http://schemas.microsoft.com/office/drawing/2016/ink" xmlns:am3d="http://schemas.microsoft.com/office/drawing/2017/model3d" xmlns:o="urn:schemas-microsoft-com:office:office" xmlns:r="http://schemas.openxmlformats.org/officeDocument/2006/relationships" xmlns:m="http://schemas.openxmlformats.org/officeDocument/2006/math" xmlns:v="urn:schemas-microsoft-com:vml" xmlns:wp14="http://schemas.microsoft.com/office/word/2010/wordprocessingDrawing" xmlns:wp="http://schemas.openxmlformats.org/drawingml/2006/wordprocessingDrawing" xmlns:w10="urn:schemas-microsoft-com:office:word" xmlns:w="http://schemas.openxmlformats.org/wordprocessingml/2006/main" xmlns:w14="http://schemas.microsoft.com/office/word/2010/wordml" xmlns:w15="http://schemas.microsoft.com/office/word/2012/wordml" xmlns:w16cid="http://schemas.microsoft.com/office/word/2016/wordml/cid" xmlns:w16se="http://schemas.microsoft.com/office/word/2015/wordml/symex" xmlns:wpg="http://schemas.microsoft.com/office/word/2010/wordprocessingGroup" xmlns:wpi="http://schemas.microsoft.com/office/word/2010/wordprocessingInk" xmlns:wne="http://schemas.microsoft.com/office/word/2006/wordml" xmlns:wps="http://schemas.microsoft.com/office/word/2010/wordprocessingShape" mc:Ignorable="w14 w15 w16se w16cid wp14">
+<w:endnotes xmlns:wpc="http://schemas.microsoft.com/office/word/2010/wordprocessingCanvas" xmlns:cx="http://schemas.microsoft.com/office/drawing/2014/chartex" xmlns:cx1="http://schemas.microsoft.com/office/drawing/2015/9/8/chartex" xmlns:cx2="http://schemas.microsoft.com/office/drawing/2015/10/21/chartex" xmlns:cx3="http://schemas.microsoft.com/office/drawing/2016/5/9/chartex" xmlns:cx4="http://schemas.microsoft.com/office/drawing/2016/5/10/chartex" xmlns:cx5="http://schemas.microsoft.com/office/drawing/2016/5/11/chartex" xmlns:cx6="http://schemas.microsoft.com/office/drawing/2016/5/12/chartex" xmlns:cx7="http://schemas.microsoft.com/office/drawing/2016/5/13/chartex" xmlns:cx8="http://schemas.microsoft.com/office/drawing/2016/5/14/chartex" xmlns:mc="http://schemas.openxmlformats.org/markup-compatibility/2006" xmlns:aink="http://schemas.microsoft.com/office/drawing/2016/ink" xmlns:am3d="http://schemas.microsoft.com/office/drawing/2017/model3d" xmlns:o="urn:schemas-microsoft-com:office:office" xmlns:r="http://schemas.openxmlformats.org/officeDocument/2006/relationships" xmlns:m="http://schemas.openxmlformats.org/officeDocument/2006/math" xmlns:v="urn:schemas-microsoft-com:vml" xmlns:wp14="http://schemas.microsoft.com/office/word/2010/wordprocessingDrawing" xmlns:wp="http://schemas.openxmlformats.org/drawingml/2006/wordprocessingDrawing" xmlns:w10="urn:schemas-microsoft-com:office:word" xmlns:w="http://schemas.openxmlformats.org/wordprocessingml/2006/main" xmlns:w14="http://schemas.microsoft.com/office/word/2010/wordml" xmlns:w15="http://schemas.microsoft.com/office/word/2012/wordml" xmlns:w16cex="http://schemas.microsoft.com/office/word/2018/wordml/cex" xmlns:w16cid="http://schemas.microsoft.com/office/word/2016/wordml/cid" xmlns:w16="http://schemas.microsoft.com/office/word/2018/wordml" xmlns:w16se="http://schemas.microsoft.com/office/word/2015/wordml/symex" xmlns:wpg="http://schemas.microsoft.com/office/word/2010/wordprocessingGroup" xmlns:wpi="http://schemas.microsoft.com/office/word/2010/wordprocessingInk" xmlns:wne="http://schemas.microsoft.com/office/word/2006/wordml" xmlns:wps="http://schemas.microsoft.com/office/word/2010/wordprocessingShape" mc:Ignorable="w14 w15 w16se w16cid w16 w16cex wp14">
   <w:endnote w:type="separator" w:id="-1">
     <w:p>
       <w:pPr>
@@ -677,7 +654,7 @@
 </file>
 
 <file path=word/footnotes.xml><?xml version="1.0" encoding="utf-8"?>
-<w:footnotes xmlns:wpc="http://schemas.microsoft.com/office/word/2010/wordprocessingCanvas" xmlns:cx="http://schemas.microsoft.com/office/drawing/2014/chartex" xmlns:cx1="http://schemas.microsoft.com/office/drawing/2015/9/8/chartex" xmlns:cx2="http://schemas.microsoft.com/office/drawing/2015/10/21/chartex" xmlns:cx3="http://schemas.microsoft.com/office/drawing/2016/5/9/chartex" xmlns:cx4="http://schemas.microsoft.com/office/drawing/2016/5/10/chartex" xmlns:cx5="http://schemas.microsoft.com/office/drawing/2016/5/11/chartex" xmlns:cx6="http://schemas.microsoft.com/office/drawing/2016/5/12/chartex" xmlns:cx7="http://schemas.microsoft.com/office/drawing/2016/5/13/chartex" xmlns:cx8="http://schemas.microsoft.com/office/drawing/2016/5/14/chartex" xmlns:mc="http://schemas.openxmlformats.org/markup-compatibility/2006" xmlns:aink="http://schemas.microsoft.com/office/drawing/2016/ink" xmlns:am3d="http://schemas.microsoft.com/office/drawing/2017/model3d" xmlns:o="urn:schemas-microsoft-com:office:office" xmlns:r="http://schemas.openxmlformats.org/officeDocument/2006/relationships" xmlns:m="http://schemas.openxmlformats.org/officeDocument/2006/math" xmlns:v="urn:schemas-microsoft-com:vml" xmlns:wp14="http://schemas.microsoft.com/office/word/2010/wordprocessingDrawing" xmlns:wp="http://schemas.openxmlformats.org/drawingml/2006/wordprocessingDrawing" xmlns:w10="urn:schemas-microsoft-com:office:word" xmlns:w="http://schemas.openxmlformats.org/wordprocessingml/2006/main" xmlns:w14="http://schemas.microsoft.com/office/word/2010/wordml" xmlns:w15="http://schemas.microsoft.com/office/word/2012/wordml" xmlns:w16cid="http://schemas.microsoft.com/office/word/2016/wordml/cid" xmlns:w16se="http://schemas.microsoft.com/office/word/2015/wordml/symex" xmlns:wpg="http://schemas.microsoft.com/office/word/2010/wordprocessingGroup" xmlns:wpi="http://schemas.microsoft.com/office/word/2010/wordprocessingInk" xmlns:wne="http://schemas.microsoft.com/office/word/2006/wordml" xmlns:wps="http://schemas.microsoft.com/office/word/2010/wordprocessingShape" mc:Ignorable="w14 w15 w16se w16cid wp14">
+<w:footnotes xmlns:wpc="http://schemas.microsoft.com/office/word/2010/wordprocessingCanvas" xmlns:cx="http://schemas.microsoft.com/office/drawing/2014/chartex" xmlns:cx1="http://schemas.microsoft.com/office/drawing/2015/9/8/chartex" xmlns:cx2="http://schemas.microsoft.com/office/drawing/2015/10/21/chartex" xmlns:cx3="http://schemas.microsoft.com/office/drawing/2016/5/9/chartex" xmlns:cx4="http://schemas.microsoft.com/office/drawing/2016/5/10/chartex" xmlns:cx5="http://schemas.microsoft.com/office/drawing/2016/5/11/chartex" xmlns:cx6="http://schemas.microsoft.com/office/drawing/2016/5/12/chartex" xmlns:cx7="http://schemas.microsoft.com/office/drawing/2016/5/13/chartex" xmlns:cx8="http://schemas.microsoft.com/office/drawing/2016/5/14/chartex" xmlns:mc="http://schemas.openxmlformats.org/markup-compatibility/2006" xmlns:aink="http://schemas.microsoft.com/office/drawing/2016/ink" xmlns:am3d="http://schemas.microsoft.com/office/drawing/2017/model3d" xmlns:o="urn:schemas-microsoft-com:office:office" xmlns:r="http://schemas.openxmlformats.org/officeDocument/2006/relationships" xmlns:m="http://schemas.openxmlformats.org/officeDocument/2006/math" xmlns:v="urn:schemas-microsoft-com:vml" xmlns:wp14="http://schemas.microsoft.com/office/word/2010/wordprocessingDrawing" xmlns:wp="http://schemas.openxmlformats.org/drawingml/2006/wordprocessingDrawing" xmlns:w10="urn:schemas-microsoft-com:office:word" xmlns:w="http://schemas.openxmlformats.org/wordprocessingml/2006/main" xmlns:w14="http://schemas.microsoft.com/office/word/2010/wordml" xmlns:w15="http://schemas.microsoft.com/office/word/2012/wordml" xmlns:w16cex="http://schemas.microsoft.com/office/word/2018/wordml/cex" xmlns:w16cid="http://schemas.microsoft.com/office/word/2016/wordml/cid" xmlns:w16="http://schemas.microsoft.com/office/word/2018/wordml" xmlns:w16se="http://schemas.microsoft.com/office/word/2015/wordml/symex" xmlns:wpg="http://schemas.microsoft.com/office/word/2010/wordprocessingGroup" xmlns:wpi="http://schemas.microsoft.com/office/word/2010/wordprocessingInk" xmlns:wne="http://schemas.microsoft.com/office/word/2006/wordml" xmlns:wps="http://schemas.microsoft.com/office/word/2010/wordprocessingShape" mc:Ignorable="w14 w15 w16se w16cid w16 w16cex wp14">
   <w:footnote w:type="separator" w:id="-1">
     <w:p>
       <w:pPr>
@@ -702,7 +679,7 @@
 </file>
 
 <file path=word/header1.xml><?xml version="1.0" encoding="utf-8"?>
-<w:hdr xmlns:wpc="http://schemas.microsoft.com/office/word/2010/wordprocessingCanvas" xmlns:cx="http://schemas.microsoft.com/office/drawing/2014/chartex" xmlns:cx1="http://schemas.microsoft.com/office/drawing/2015/9/8/chartex" xmlns:cx2="http://schemas.microsoft.com/office/drawing/2015/10/21/chartex" xmlns:cx3="http://schemas.microsoft.com/office/drawing/2016/5/9/chartex" xmlns:cx4="http://schemas.microsoft.com/office/drawing/2016/5/10/chartex" xmlns:cx5="http://schemas.microsoft.com/office/drawing/2016/5/11/chartex" xmlns:cx6="http://schemas.microsoft.com/office/drawing/2016/5/12/chartex" xmlns:cx7="http://schemas.microsoft.com/office/drawing/2016/5/13/chartex" xmlns:cx8="http://schemas.microsoft.com/office/drawing/2016/5/14/chartex" xmlns:mc="http://schemas.openxmlformats.org/markup-compatibility/2006" xmlns:aink="http://schemas.microsoft.com/office/drawing/2016/ink" xmlns:am3d="http://schemas.microsoft.com/office/drawing/2017/model3d" xmlns:o="urn:schemas-microsoft-com:office:office" xmlns:r="http://schemas.openxmlformats.org/officeDocument/2006/relationships" xmlns:m="http://schemas.openxmlformats.org/officeDocument/2006/math" xmlns:v="urn:schemas-microsoft-com:vml" xmlns:wp14="http://schemas.microsoft.com/office/word/2010/wordprocessingDrawing" xmlns:wp="http://schemas.openxmlformats.org/drawingml/2006/wordprocessingDrawing" xmlns:w10="urn:schemas-microsoft-com:office:word" xmlns:w="http://schemas.openxmlformats.org/wordprocessingml/2006/main" xmlns:w14="http://schemas.microsoft.com/office/word/2010/wordml" xmlns:w15="http://schemas.microsoft.com/office/word/2012/wordml" xmlns:w16cid="http://schemas.microsoft.com/office/word/2016/wordml/cid" xmlns:w16se="http://schemas.microsoft.com/office/word/2015/wordml/symex" xmlns:wpg="http://schemas.microsoft.com/office/word/2010/wordprocessingGroup" xmlns:wpi="http://schemas.microsoft.com/office/word/2010/wordprocessingInk" xmlns:wne="http://schemas.microsoft.com/office/word/2006/wordml" xmlns:wps="http://schemas.microsoft.com/office/word/2010/wordprocessingShape" mc:Ignorable="w14 w15 w16se w16cid wp14">
+<w:hdr xmlns:wpc="http://schemas.microsoft.com/office/word/2010/wordprocessingCanvas" xmlns:cx="http://schemas.microsoft.com/office/drawing/2014/chartex" xmlns:cx1="http://schemas.microsoft.com/office/drawing/2015/9/8/chartex" xmlns:cx2="http://schemas.microsoft.com/office/drawing/2015/10/21/chartex" xmlns:cx3="http://schemas.microsoft.com/office/drawing/2016/5/9/chartex" xmlns:cx4="http://schemas.microsoft.com/office/drawing/2016/5/10/chartex" xmlns:cx5="http://schemas.microsoft.com/office/drawing/2016/5/11/chartex" xmlns:cx6="http://schemas.microsoft.com/office/drawing/2016/5/12/chartex" xmlns:cx7="http://schemas.microsoft.com/office/drawing/2016/5/13/chartex" xmlns:cx8="http://schemas.microsoft.com/office/drawing/2016/5/14/chartex" xmlns:mc="http://schemas.openxmlformats.org/markup-compatibility/2006" xmlns:aink="http://schemas.microsoft.com/office/drawing/2016/ink" xmlns:am3d="http://schemas.microsoft.com/office/drawing/2017/model3d" xmlns:o="urn:schemas-microsoft-com:office:office" xmlns:r="http://schemas.openxmlformats.org/officeDocument/2006/relationships" xmlns:m="http://schemas.openxmlformats.org/officeDocument/2006/math" xmlns:v="urn:schemas-microsoft-com:vml" xmlns:wp14="http://schemas.microsoft.com/office/word/2010/wordprocessingDrawing" xmlns:wp="http://schemas.openxmlformats.org/drawingml/2006/wordprocessingDrawing" xmlns:w10="urn:schemas-microsoft-com:office:word" xmlns:w="http://schemas.openxmlformats.org/wordprocessingml/2006/main" xmlns:w14="http://schemas.microsoft.com/office/word/2010/wordml" xmlns:w15="http://schemas.microsoft.com/office/word/2012/wordml" xmlns:w16cex="http://schemas.microsoft.com/office/word/2018/wordml/cex" xmlns:w16cid="http://schemas.microsoft.com/office/word/2016/wordml/cid" xmlns:w16="http://schemas.microsoft.com/office/word/2018/wordml" xmlns:w16se="http://schemas.microsoft.com/office/word/2015/wordml/symex" xmlns:wpg="http://schemas.microsoft.com/office/word/2010/wordprocessingGroup" xmlns:wpi="http://schemas.microsoft.com/office/word/2010/wordprocessingInk" xmlns:wne="http://schemas.microsoft.com/office/word/2006/wordml" xmlns:wps="http://schemas.microsoft.com/office/word/2010/wordprocessingShape" mc:Ignorable="w14 w15 w16se w16cid w16 w16cex wp14">
   <w:p>
     <w:pPr>
       <w:pStyle w:val="Header"/>
@@ -785,7 +762,7 @@
 </file>
 
 <file path=word/numbering.xml><?xml version="1.0" encoding="utf-8"?>
-<w:numbering xmlns:wpc="http://schemas.microsoft.com/office/word/2010/wordprocessingCanvas" xmlns:cx="http://schemas.microsoft.com/office/drawing/2014/chartex" xmlns:cx1="http://schemas.microsoft.com/office/drawing/2015/9/8/chartex" xmlns:cx2="http://schemas.microsoft.com/office/drawing/2015/10/21/chartex" xmlns:cx3="http://schemas.microsoft.com/office/drawing/2016/5/9/chartex" xmlns:cx4="http://schemas.microsoft.com/office/drawing/2016/5/10/chartex" xmlns:cx5="http://schemas.microsoft.com/office/drawing/2016/5/11/chartex" xmlns:cx6="http://schemas.microsoft.com/office/drawing/2016/5/12/chartex" xmlns:cx7="http://schemas.microsoft.com/office/drawing/2016/5/13/chartex" xmlns:cx8="http://schemas.microsoft.com/office/drawing/2016/5/14/chartex" xmlns:mc="http://schemas.openxmlformats.org/markup-compatibility/2006" xmlns:aink="http://schemas.microsoft.com/office/drawing/2016/ink" xmlns:am3d="http://schemas.microsoft.com/office/drawing/2017/model3d" xmlns:o="urn:schemas-microsoft-com:office:office" xmlns:r="http://schemas.openxmlformats.org/officeDocument/2006/relationships" xmlns:m="http://schemas.openxmlformats.org/officeDocument/2006/math" xmlns:v="urn:schemas-microsoft-com:vml" xmlns:wp14="http://schemas.microsoft.com/office/word/2010/wordprocessingDrawing" xmlns:wp="http://schemas.openxmlformats.org/drawingml/2006/wordprocessingDrawing" xmlns:w10="urn:schemas-microsoft-com:office:word" xmlns:w="http://schemas.openxmlformats.org/wordprocessingml/2006/main" xmlns:w14="http://schemas.microsoft.com/office/word/2010/wordml" xmlns:w15="http://schemas.microsoft.com/office/word/2012/wordml" xmlns:w16cid="http://schemas.microsoft.com/office/word/2016/wordml/cid" xmlns:w16se="http://schemas.microsoft.com/office/word/2015/wordml/symex" xmlns:wpg="http://schemas.microsoft.com/office/word/2010/wordprocessingGroup" xmlns:wpi="http://schemas.microsoft.com/office/word/2010/wordprocessingInk" xmlns:wne="http://schemas.microsoft.com/office/word/2006/wordml" xmlns:wps="http://schemas.microsoft.com/office/word/2010/wordprocessingShape" mc:Ignorable="w14 w15 w16se w16cid wp14">
+<w:numbering xmlns:wpc="http://schemas.microsoft.com/office/word/2010/wordprocessingCanvas" xmlns:cx="http://schemas.microsoft.com/office/drawing/2014/chartex" xmlns:cx1="http://schemas.microsoft.com/office/drawing/2015/9/8/chartex" xmlns:cx2="http://schemas.microsoft.com/office/drawing/2015/10/21/chartex" xmlns:cx3="http://schemas.microsoft.com/office/drawing/2016/5/9/chartex" xmlns:cx4="http://schemas.microsoft.com/office/drawing/2016/5/10/chartex" xmlns:cx5="http://schemas.microsoft.com/office/drawing/2016/5/11/chartex" xmlns:cx6="http://schemas.microsoft.com/office/drawing/2016/5/12/chartex" xmlns:cx7="http://schemas.microsoft.com/office/drawing/2016/5/13/chartex" xmlns:cx8="http://schemas.microsoft.com/office/drawing/2016/5/14/chartex" xmlns:mc="http://schemas.openxmlformats.org/markup-compatibility/2006" xmlns:aink="http://schemas.microsoft.com/office/drawing/2016/ink" xmlns:am3d="http://schemas.microsoft.com/office/drawing/2017/model3d" xmlns:o="urn:schemas-microsoft-com:office:office" xmlns:r="http://schemas.openxmlformats.org/officeDocument/2006/relationships" xmlns:m="http://schemas.openxmlformats.org/officeDocument/2006/math" xmlns:v="urn:schemas-microsoft-com:vml" xmlns:wp14="http://schemas.microsoft.com/office/word/2010/wordprocessingDrawing" xmlns:wp="http://schemas.openxmlformats.org/drawingml/2006/wordprocessingDrawing" xmlns:w10="urn:schemas-microsoft-com:office:word" xmlns:w="http://schemas.openxmlformats.org/wordprocessingml/2006/main" xmlns:w14="http://schemas.microsoft.com/office/word/2010/wordml" xmlns:w15="http://schemas.microsoft.com/office/word/2012/wordml" xmlns:w16cex="http://schemas.microsoft.com/office/word/2018/wordml/cex" xmlns:w16cid="http://schemas.microsoft.com/office/word/2016/wordml/cid" xmlns:w16="http://schemas.microsoft.com/office/word/2018/wordml" xmlns:w16se="http://schemas.microsoft.com/office/word/2015/wordml/symex" xmlns:wpg="http://schemas.microsoft.com/office/word/2010/wordprocessingGroup" xmlns:wpi="http://schemas.microsoft.com/office/word/2010/wordprocessingInk" xmlns:wne="http://schemas.microsoft.com/office/word/2006/wordml" xmlns:wps="http://schemas.microsoft.com/office/word/2010/wordprocessingShape" mc:Ignorable="w14 w15 w16se w16cid w16 w16cex wp14">
   <w:abstractNum w:abstractNumId="0" w15:restartNumberingAfterBreak="0">
     <w:nsid w:val="062D2ABD"/>
     <w:multiLevelType w:val="hybridMultilevel"/>
@@ -906,7 +883,7 @@
 </file>
 
 <file path=word/styles.xml><?xml version="1.0" encoding="utf-8"?>
-<w:styles xmlns:mc="http://schemas.openxmlformats.org/markup-compatibility/2006" xmlns:r="http://schemas.openxmlformats.org/officeDocument/2006/relationships" xmlns:w="http://schemas.openxmlformats.org/wordprocessingml/2006/main" xmlns:w14="http://schemas.microsoft.com/office/word/2010/wordml" xmlns:w15="http://schemas.microsoft.com/office/word/2012/wordml" xmlns:w16cid="http://schemas.microsoft.com/office/word/2016/wordml/cid" xmlns:w16se="http://schemas.microsoft.com/office/word/2015/wordml/symex" mc:Ignorable="w14 w15 w16se w16cid">
+<w:styles xmlns:mc="http://schemas.openxmlformats.org/markup-compatibility/2006" xmlns:r="http://schemas.openxmlformats.org/officeDocument/2006/relationships" xmlns:w="http://schemas.openxmlformats.org/wordprocessingml/2006/main" xmlns:w14="http://schemas.microsoft.com/office/word/2010/wordml" xmlns:w15="http://schemas.microsoft.com/office/word/2012/wordml" xmlns:w16cex="http://schemas.microsoft.com/office/word/2018/wordml/cex" xmlns:w16cid="http://schemas.microsoft.com/office/word/2016/wordml/cid" xmlns:w16="http://schemas.microsoft.com/office/word/2018/wordml" xmlns:w16se="http://schemas.microsoft.com/office/word/2015/wordml/symex" mc:Ignorable="w14 w15 w16se w16cid w16 w16cex">
   <w:docDefaults>
     <w:rPrDefault>
       <w:rPr>
@@ -1324,6 +1301,7 @@
   <w:style w:type="character" w:default="1" w:styleId="DefaultParagraphFont">
     <w:name w:val="Default Paragraph Font"/>
     <w:uiPriority w:val="1"/>
+    <w:semiHidden/>
     <w:unhideWhenUsed/>
   </w:style>
   <w:style w:type="table" w:default="1" w:styleId="TableNormal">
@@ -1853,7 +1831,7 @@
 </file>
 
 <file path=customXml/itemProps1.xml><?xml version="1.0" encoding="utf-8"?>
-<ds:datastoreItem xmlns:ds="http://schemas.openxmlformats.org/officeDocument/2006/customXml" ds:itemID="{821F2554-0886-4EB7-BE1C-939ED8F8701D}">
+<ds:datastoreItem xmlns:ds="http://schemas.openxmlformats.org/officeDocument/2006/customXml" ds:itemID="{DA54AFD8-4166-47FC-AC43-D14292215AE2}">
   <ds:schemaRefs>
     <ds:schemaRef ds:uri="http://schemas.openxmlformats.org/officeDocument/2006/bibliography"/>
   </ds:schemaRefs>

</xml_diff>

<commit_message>
Fixed issue with prefabs not appearing
</commit_message>
<xml_diff>
--- a/Ethical Approval/A3 - Information Sheet.docx
+++ b/Ethical Approval/A3 - Information Sheet.docx
@@ -1,6 +1,6 @@
 
 <file path=word/document.xml><?xml version="1.0" encoding="utf-8"?>
-<w:document xmlns:wpc="http://schemas.microsoft.com/office/word/2010/wordprocessingCanvas" xmlns:cx="http://schemas.microsoft.com/office/drawing/2014/chartex" xmlns:cx1="http://schemas.microsoft.com/office/drawing/2015/9/8/chartex" xmlns:cx2="http://schemas.microsoft.com/office/drawing/2015/10/21/chartex" xmlns:cx3="http://schemas.microsoft.com/office/drawing/2016/5/9/chartex" xmlns:cx4="http://schemas.microsoft.com/office/drawing/2016/5/10/chartex" xmlns:cx5="http://schemas.microsoft.com/office/drawing/2016/5/11/chartex" xmlns:cx6="http://schemas.microsoft.com/office/drawing/2016/5/12/chartex" xmlns:cx7="http://schemas.microsoft.com/office/drawing/2016/5/13/chartex" xmlns:cx8="http://schemas.microsoft.com/office/drawing/2016/5/14/chartex" xmlns:mc="http://schemas.openxmlformats.org/markup-compatibility/2006" xmlns:aink="http://schemas.microsoft.com/office/drawing/2016/ink" xmlns:am3d="http://schemas.microsoft.com/office/drawing/2017/model3d" xmlns:o="urn:schemas-microsoft-com:office:office" xmlns:r="http://schemas.openxmlformats.org/officeDocument/2006/relationships" xmlns:m="http://schemas.openxmlformats.org/officeDocument/2006/math" xmlns:v="urn:schemas-microsoft-com:vml" xmlns:wp14="http://schemas.microsoft.com/office/word/2010/wordprocessingDrawing" xmlns:wp="http://schemas.openxmlformats.org/drawingml/2006/wordprocessingDrawing" xmlns:w10="urn:schemas-microsoft-com:office:word" xmlns:w="http://schemas.openxmlformats.org/wordprocessingml/2006/main" xmlns:w14="http://schemas.microsoft.com/office/word/2010/wordml" xmlns:w15="http://schemas.microsoft.com/office/word/2012/wordml" xmlns:w16cid="http://schemas.microsoft.com/office/word/2016/wordml/cid" xmlns:w16se="http://schemas.microsoft.com/office/word/2015/wordml/symex" xmlns:wpg="http://schemas.microsoft.com/office/word/2010/wordprocessingGroup" xmlns:wpi="http://schemas.microsoft.com/office/word/2010/wordprocessingInk" xmlns:wne="http://schemas.microsoft.com/office/word/2006/wordml" xmlns:wps="http://schemas.microsoft.com/office/word/2010/wordprocessingShape" mc:Ignorable="w14 w15 w16se w16cid wp14">
+<w:document xmlns:wpc="http://schemas.microsoft.com/office/word/2010/wordprocessingCanvas" xmlns:cx="http://schemas.microsoft.com/office/drawing/2014/chartex" xmlns:cx1="http://schemas.microsoft.com/office/drawing/2015/9/8/chartex" xmlns:cx2="http://schemas.microsoft.com/office/drawing/2015/10/21/chartex" xmlns:cx3="http://schemas.microsoft.com/office/drawing/2016/5/9/chartex" xmlns:cx4="http://schemas.microsoft.com/office/drawing/2016/5/10/chartex" xmlns:cx5="http://schemas.microsoft.com/office/drawing/2016/5/11/chartex" xmlns:cx6="http://schemas.microsoft.com/office/drawing/2016/5/12/chartex" xmlns:cx7="http://schemas.microsoft.com/office/drawing/2016/5/13/chartex" xmlns:cx8="http://schemas.microsoft.com/office/drawing/2016/5/14/chartex" xmlns:mc="http://schemas.openxmlformats.org/markup-compatibility/2006" xmlns:aink="http://schemas.microsoft.com/office/drawing/2016/ink" xmlns:am3d="http://schemas.microsoft.com/office/drawing/2017/model3d" xmlns:o="urn:schemas-microsoft-com:office:office" xmlns:r="http://schemas.openxmlformats.org/officeDocument/2006/relationships" xmlns:m="http://schemas.openxmlformats.org/officeDocument/2006/math" xmlns:v="urn:schemas-microsoft-com:vml" xmlns:wp14="http://schemas.microsoft.com/office/word/2010/wordprocessingDrawing" xmlns:wp="http://schemas.openxmlformats.org/drawingml/2006/wordprocessingDrawing" xmlns:w10="urn:schemas-microsoft-com:office:word" xmlns:w="http://schemas.openxmlformats.org/wordprocessingml/2006/main" xmlns:w14="http://schemas.microsoft.com/office/word/2010/wordml" xmlns:w15="http://schemas.microsoft.com/office/word/2012/wordml" xmlns:w16cex="http://schemas.microsoft.com/office/word/2018/wordml/cex" xmlns:w16cid="http://schemas.microsoft.com/office/word/2016/wordml/cid" xmlns:w16="http://schemas.microsoft.com/office/word/2018/wordml" xmlns:w16se="http://schemas.microsoft.com/office/word/2015/wordml/symex" xmlns:wpg="http://schemas.microsoft.com/office/word/2010/wordprocessingGroup" xmlns:wpi="http://schemas.microsoft.com/office/word/2010/wordprocessingInk" xmlns:wne="http://schemas.microsoft.com/office/word/2006/wordml" xmlns:wps="http://schemas.microsoft.com/office/word/2010/wordprocessingShape" mc:Ignorable="w14 w15 w16se w16cid w16 w16cex wp14">
   <w:body>
     <w:p>
       <w:pPr>
@@ -33,37 +33,24 @@
         <w:rPr>
           <w:b/>
         </w:rPr>
-        <w:t xml:space="preserve">Dundee University </w:t>
-      </w:r>
-      <w:proofErr w:type="spellStart"/>
-      <w:r>
+        <w:t>Dundee University TouAR</w:t>
+      </w:r>
+    </w:p>
+    <w:p>
+      <w:pPr>
+        <w:jc w:val="center"/>
         <w:rPr>
           <w:b/>
         </w:rPr>
-        <w:t>TouAR</w:t>
-      </w:r>
-      <w:proofErr w:type="spellEnd"/>
-    </w:p>
-    <w:p>
-      <w:pPr>
-        <w:jc w:val="center"/>
+      </w:pPr>
+      <w:r>
         <w:rPr>
           <w:b/>
         </w:rPr>
-      </w:pPr>
-      <w:r>
-        <w:rPr>
-          <w:b/>
-        </w:rPr>
         <w:t>University of Dundee School Research Ethics Committee Application/Approval Number: [</w:t>
       </w:r>
       <w:r>
-        <w:rPr>
-          <w:b/>
-          <w:i/>
-          <w:highlight w:val="yellow"/>
-        </w:rPr>
-        <w:t>insert approval number from decision letter</w:t>
+        <w:t>UOD-SSEREC-DoC-UG-2019-008</w:t>
       </w:r>
       <w:r>
         <w:rPr>
@@ -256,8 +243,6 @@
       <w:r>
         <w:t>Do I have to take part?</w:t>
       </w:r>
-      <w:bookmarkStart w:id="0" w:name="_GoBack"/>
-      <w:bookmarkEnd w:id="0"/>
     </w:p>
     <w:p>
       <w:pPr>
@@ -652,7 +637,7 @@
 </file>
 
 <file path=word/endnotes.xml><?xml version="1.0" encoding="utf-8"?>
-<w:endnotes xmlns:wpc="http://schemas.microsoft.com/office/word/2010/wordprocessingCanvas" xmlns:cx="http://schemas.microsoft.com/office/drawing/2014/chartex" xmlns:cx1="http://schemas.microsoft.com/office/drawing/2015/9/8/chartex" xmlns:cx2="http://schemas.microsoft.com/office/drawing/2015/10/21/chartex" xmlns:cx3="http://schemas.microsoft.com/office/drawing/2016/5/9/chartex" xmlns:cx4="http://schemas.microsoft.com/office/drawing/2016/5/10/chartex" xmlns:cx5="http://schemas.microsoft.com/office/drawing/2016/5/11/chartex" xmlns:cx6="http://schemas.microsoft.com/office/drawing/2016/5/12/chartex" xmlns:cx7="http://schemas.microsoft.com/office/drawing/2016/5/13/chartex" xmlns:cx8="http://schemas.microsoft.com/office/drawing/2016/5/14/chartex" xmlns:mc="http://schemas.openxmlformats.org/markup-compatibility/2006" xmlns:aink="http://schemas.microsoft.com/office/drawing/2016/ink" xmlns:am3d="http://schemas.microsoft.com/office/drawing/2017/model3d" xmlns:o="urn:schemas-microsoft-com:office:office" xmlns:r="http://schemas.openxmlformats.org/officeDocument/2006/relationships" xmlns:m="http://schemas.openxmlformats.org/officeDocument/2006/math" xmlns:v="urn:schemas-microsoft-com:vml" xmlns:wp14="http://schemas.microsoft.com/office/word/2010/wordprocessingDrawing" xmlns:wp="http://schemas.openxmlformats.org/drawingml/2006/wordprocessingDrawing" xmlns:w10="urn:schemas-microsoft-com:office:word" xmlns:w="http://schemas.openxmlformats.org/wordprocessingml/2006/main" xmlns:w14="http://schemas.microsoft.com/office/word/2010/wordml" xmlns:w15="http://schemas.microsoft.com/office/word/2012/wordml" xmlns:w16cid="http://schemas.microsoft.com/office/word/2016/wordml/cid" xmlns:w16se="http://schemas.microsoft.com/office/word/2015/wordml/symex" xmlns:wpg="http://schemas.microsoft.com/office/word/2010/wordprocessingGroup" xmlns:wpi="http://schemas.microsoft.com/office/word/2010/wordprocessingInk" xmlns:wne="http://schemas.microsoft.com/office/word/2006/wordml" xmlns:wps="http://schemas.microsoft.com/office/word/2010/wordprocessingShape" mc:Ignorable="w14 w15 w16se w16cid wp14">
+<w:endnotes xmlns:wpc="http://schemas.microsoft.com/office/word/2010/wordprocessingCanvas" xmlns:cx="http://schemas.microsoft.com/office/drawing/2014/chartex" xmlns:cx1="http://schemas.microsoft.com/office/drawing/2015/9/8/chartex" xmlns:cx2="http://schemas.microsoft.com/office/drawing/2015/10/21/chartex" xmlns:cx3="http://schemas.microsoft.com/office/drawing/2016/5/9/chartex" xmlns:cx4="http://schemas.microsoft.com/office/drawing/2016/5/10/chartex" xmlns:cx5="http://schemas.microsoft.com/office/drawing/2016/5/11/chartex" xmlns:cx6="http://schemas.microsoft.com/office/drawing/2016/5/12/chartex" xmlns:cx7="http://schemas.microsoft.com/office/drawing/2016/5/13/chartex" xmlns:cx8="http://schemas.microsoft.com/office/drawing/2016/5/14/chartex" xmlns:mc="http://schemas.openxmlformats.org/markup-compatibility/2006" xmlns:aink="http://schemas.microsoft.com/office/drawing/2016/ink" xmlns:am3d="http://schemas.microsoft.com/office/drawing/2017/model3d" xmlns:o="urn:schemas-microsoft-com:office:office" xmlns:r="http://schemas.openxmlformats.org/officeDocument/2006/relationships" xmlns:m="http://schemas.openxmlformats.org/officeDocument/2006/math" xmlns:v="urn:schemas-microsoft-com:vml" xmlns:wp14="http://schemas.microsoft.com/office/word/2010/wordprocessingDrawing" xmlns:wp="http://schemas.openxmlformats.org/drawingml/2006/wordprocessingDrawing" xmlns:w10="urn:schemas-microsoft-com:office:word" xmlns:w="http://schemas.openxmlformats.org/wordprocessingml/2006/main" xmlns:w14="http://schemas.microsoft.com/office/word/2010/wordml" xmlns:w15="http://schemas.microsoft.com/office/word/2012/wordml" xmlns:w16cex="http://schemas.microsoft.com/office/word/2018/wordml/cex" xmlns:w16cid="http://schemas.microsoft.com/office/word/2016/wordml/cid" xmlns:w16="http://schemas.microsoft.com/office/word/2018/wordml" xmlns:w16se="http://schemas.microsoft.com/office/word/2015/wordml/symex" xmlns:wpg="http://schemas.microsoft.com/office/word/2010/wordprocessingGroup" xmlns:wpi="http://schemas.microsoft.com/office/word/2010/wordprocessingInk" xmlns:wne="http://schemas.microsoft.com/office/word/2006/wordml" xmlns:wps="http://schemas.microsoft.com/office/word/2010/wordprocessingShape" mc:Ignorable="w14 w15 w16se w16cid w16 w16cex wp14">
   <w:endnote w:type="separator" w:id="-1">
     <w:p>
       <w:pPr>
@@ -677,7 +662,7 @@
 </file>
 
 <file path=word/footnotes.xml><?xml version="1.0" encoding="utf-8"?>
-<w:footnotes xmlns:wpc="http://schemas.microsoft.com/office/word/2010/wordprocessingCanvas" xmlns:cx="http://schemas.microsoft.com/office/drawing/2014/chartex" xmlns:cx1="http://schemas.microsoft.com/office/drawing/2015/9/8/chartex" xmlns:cx2="http://schemas.microsoft.com/office/drawing/2015/10/21/chartex" xmlns:cx3="http://schemas.microsoft.com/office/drawing/2016/5/9/chartex" xmlns:cx4="http://schemas.microsoft.com/office/drawing/2016/5/10/chartex" xmlns:cx5="http://schemas.microsoft.com/office/drawing/2016/5/11/chartex" xmlns:cx6="http://schemas.microsoft.com/office/drawing/2016/5/12/chartex" xmlns:cx7="http://schemas.microsoft.com/office/drawing/2016/5/13/chartex" xmlns:cx8="http://schemas.microsoft.com/office/drawing/2016/5/14/chartex" xmlns:mc="http://schemas.openxmlformats.org/markup-compatibility/2006" xmlns:aink="http://schemas.microsoft.com/office/drawing/2016/ink" xmlns:am3d="http://schemas.microsoft.com/office/drawing/2017/model3d" xmlns:o="urn:schemas-microsoft-com:office:office" xmlns:r="http://schemas.openxmlformats.org/officeDocument/2006/relationships" xmlns:m="http://schemas.openxmlformats.org/officeDocument/2006/math" xmlns:v="urn:schemas-microsoft-com:vml" xmlns:wp14="http://schemas.microsoft.com/office/word/2010/wordprocessingDrawing" xmlns:wp="http://schemas.openxmlformats.org/drawingml/2006/wordprocessingDrawing" xmlns:w10="urn:schemas-microsoft-com:office:word" xmlns:w="http://schemas.openxmlformats.org/wordprocessingml/2006/main" xmlns:w14="http://schemas.microsoft.com/office/word/2010/wordml" xmlns:w15="http://schemas.microsoft.com/office/word/2012/wordml" xmlns:w16cid="http://schemas.microsoft.com/office/word/2016/wordml/cid" xmlns:w16se="http://schemas.microsoft.com/office/word/2015/wordml/symex" xmlns:wpg="http://schemas.microsoft.com/office/word/2010/wordprocessingGroup" xmlns:wpi="http://schemas.microsoft.com/office/word/2010/wordprocessingInk" xmlns:wne="http://schemas.microsoft.com/office/word/2006/wordml" xmlns:wps="http://schemas.microsoft.com/office/word/2010/wordprocessingShape" mc:Ignorable="w14 w15 w16se w16cid wp14">
+<w:footnotes xmlns:wpc="http://schemas.microsoft.com/office/word/2010/wordprocessingCanvas" xmlns:cx="http://schemas.microsoft.com/office/drawing/2014/chartex" xmlns:cx1="http://schemas.microsoft.com/office/drawing/2015/9/8/chartex" xmlns:cx2="http://schemas.microsoft.com/office/drawing/2015/10/21/chartex" xmlns:cx3="http://schemas.microsoft.com/office/drawing/2016/5/9/chartex" xmlns:cx4="http://schemas.microsoft.com/office/drawing/2016/5/10/chartex" xmlns:cx5="http://schemas.microsoft.com/office/drawing/2016/5/11/chartex" xmlns:cx6="http://schemas.microsoft.com/office/drawing/2016/5/12/chartex" xmlns:cx7="http://schemas.microsoft.com/office/drawing/2016/5/13/chartex" xmlns:cx8="http://schemas.microsoft.com/office/drawing/2016/5/14/chartex" xmlns:mc="http://schemas.openxmlformats.org/markup-compatibility/2006" xmlns:aink="http://schemas.microsoft.com/office/drawing/2016/ink" xmlns:am3d="http://schemas.microsoft.com/office/drawing/2017/model3d" xmlns:o="urn:schemas-microsoft-com:office:office" xmlns:r="http://schemas.openxmlformats.org/officeDocument/2006/relationships" xmlns:m="http://schemas.openxmlformats.org/officeDocument/2006/math" xmlns:v="urn:schemas-microsoft-com:vml" xmlns:wp14="http://schemas.microsoft.com/office/word/2010/wordprocessingDrawing" xmlns:wp="http://schemas.openxmlformats.org/drawingml/2006/wordprocessingDrawing" xmlns:w10="urn:schemas-microsoft-com:office:word" xmlns:w="http://schemas.openxmlformats.org/wordprocessingml/2006/main" xmlns:w14="http://schemas.microsoft.com/office/word/2010/wordml" xmlns:w15="http://schemas.microsoft.com/office/word/2012/wordml" xmlns:w16cex="http://schemas.microsoft.com/office/word/2018/wordml/cex" xmlns:w16cid="http://schemas.microsoft.com/office/word/2016/wordml/cid" xmlns:w16="http://schemas.microsoft.com/office/word/2018/wordml" xmlns:w16se="http://schemas.microsoft.com/office/word/2015/wordml/symex" xmlns:wpg="http://schemas.microsoft.com/office/word/2010/wordprocessingGroup" xmlns:wpi="http://schemas.microsoft.com/office/word/2010/wordprocessingInk" xmlns:wne="http://schemas.microsoft.com/office/word/2006/wordml" xmlns:wps="http://schemas.microsoft.com/office/word/2010/wordprocessingShape" mc:Ignorable="w14 w15 w16se w16cid w16 w16cex wp14">
   <w:footnote w:type="separator" w:id="-1">
     <w:p>
       <w:pPr>
@@ -702,7 +687,7 @@
 </file>
 
 <file path=word/header1.xml><?xml version="1.0" encoding="utf-8"?>
-<w:hdr xmlns:wpc="http://schemas.microsoft.com/office/word/2010/wordprocessingCanvas" xmlns:cx="http://schemas.microsoft.com/office/drawing/2014/chartex" xmlns:cx1="http://schemas.microsoft.com/office/drawing/2015/9/8/chartex" xmlns:cx2="http://schemas.microsoft.com/office/drawing/2015/10/21/chartex" xmlns:cx3="http://schemas.microsoft.com/office/drawing/2016/5/9/chartex" xmlns:cx4="http://schemas.microsoft.com/office/drawing/2016/5/10/chartex" xmlns:cx5="http://schemas.microsoft.com/office/drawing/2016/5/11/chartex" xmlns:cx6="http://schemas.microsoft.com/office/drawing/2016/5/12/chartex" xmlns:cx7="http://schemas.microsoft.com/office/drawing/2016/5/13/chartex" xmlns:cx8="http://schemas.microsoft.com/office/drawing/2016/5/14/chartex" xmlns:mc="http://schemas.openxmlformats.org/markup-compatibility/2006" xmlns:aink="http://schemas.microsoft.com/office/drawing/2016/ink" xmlns:am3d="http://schemas.microsoft.com/office/drawing/2017/model3d" xmlns:o="urn:schemas-microsoft-com:office:office" xmlns:r="http://schemas.openxmlformats.org/officeDocument/2006/relationships" xmlns:m="http://schemas.openxmlformats.org/officeDocument/2006/math" xmlns:v="urn:schemas-microsoft-com:vml" xmlns:wp14="http://schemas.microsoft.com/office/word/2010/wordprocessingDrawing" xmlns:wp="http://schemas.openxmlformats.org/drawingml/2006/wordprocessingDrawing" xmlns:w10="urn:schemas-microsoft-com:office:word" xmlns:w="http://schemas.openxmlformats.org/wordprocessingml/2006/main" xmlns:w14="http://schemas.microsoft.com/office/word/2010/wordml" xmlns:w15="http://schemas.microsoft.com/office/word/2012/wordml" xmlns:w16cid="http://schemas.microsoft.com/office/word/2016/wordml/cid" xmlns:w16se="http://schemas.microsoft.com/office/word/2015/wordml/symex" xmlns:wpg="http://schemas.microsoft.com/office/word/2010/wordprocessingGroup" xmlns:wpi="http://schemas.microsoft.com/office/word/2010/wordprocessingInk" xmlns:wne="http://schemas.microsoft.com/office/word/2006/wordml" xmlns:wps="http://schemas.microsoft.com/office/word/2010/wordprocessingShape" mc:Ignorable="w14 w15 w16se w16cid wp14">
+<w:hdr xmlns:wpc="http://schemas.microsoft.com/office/word/2010/wordprocessingCanvas" xmlns:cx="http://schemas.microsoft.com/office/drawing/2014/chartex" xmlns:cx1="http://schemas.microsoft.com/office/drawing/2015/9/8/chartex" xmlns:cx2="http://schemas.microsoft.com/office/drawing/2015/10/21/chartex" xmlns:cx3="http://schemas.microsoft.com/office/drawing/2016/5/9/chartex" xmlns:cx4="http://schemas.microsoft.com/office/drawing/2016/5/10/chartex" xmlns:cx5="http://schemas.microsoft.com/office/drawing/2016/5/11/chartex" xmlns:cx6="http://schemas.microsoft.com/office/drawing/2016/5/12/chartex" xmlns:cx7="http://schemas.microsoft.com/office/drawing/2016/5/13/chartex" xmlns:cx8="http://schemas.microsoft.com/office/drawing/2016/5/14/chartex" xmlns:mc="http://schemas.openxmlformats.org/markup-compatibility/2006" xmlns:aink="http://schemas.microsoft.com/office/drawing/2016/ink" xmlns:am3d="http://schemas.microsoft.com/office/drawing/2017/model3d" xmlns:o="urn:schemas-microsoft-com:office:office" xmlns:r="http://schemas.openxmlformats.org/officeDocument/2006/relationships" xmlns:m="http://schemas.openxmlformats.org/officeDocument/2006/math" xmlns:v="urn:schemas-microsoft-com:vml" xmlns:wp14="http://schemas.microsoft.com/office/word/2010/wordprocessingDrawing" xmlns:wp="http://schemas.openxmlformats.org/drawingml/2006/wordprocessingDrawing" xmlns:w10="urn:schemas-microsoft-com:office:word" xmlns:w="http://schemas.openxmlformats.org/wordprocessingml/2006/main" xmlns:w14="http://schemas.microsoft.com/office/word/2010/wordml" xmlns:w15="http://schemas.microsoft.com/office/word/2012/wordml" xmlns:w16cex="http://schemas.microsoft.com/office/word/2018/wordml/cex" xmlns:w16cid="http://schemas.microsoft.com/office/word/2016/wordml/cid" xmlns:w16="http://schemas.microsoft.com/office/word/2018/wordml" xmlns:w16se="http://schemas.microsoft.com/office/word/2015/wordml/symex" xmlns:wpg="http://schemas.microsoft.com/office/word/2010/wordprocessingGroup" xmlns:wpi="http://schemas.microsoft.com/office/word/2010/wordprocessingInk" xmlns:wne="http://schemas.microsoft.com/office/word/2006/wordml" xmlns:wps="http://schemas.microsoft.com/office/word/2010/wordprocessingShape" mc:Ignorable="w14 w15 w16se w16cid w16 w16cex wp14">
   <w:p>
     <w:pPr>
       <w:pStyle w:val="Header"/>
@@ -785,7 +770,7 @@
 </file>
 
 <file path=word/numbering.xml><?xml version="1.0" encoding="utf-8"?>
-<w:numbering xmlns:wpc="http://schemas.microsoft.com/office/word/2010/wordprocessingCanvas" xmlns:cx="http://schemas.microsoft.com/office/drawing/2014/chartex" xmlns:cx1="http://schemas.microsoft.com/office/drawing/2015/9/8/chartex" xmlns:cx2="http://schemas.microsoft.com/office/drawing/2015/10/21/chartex" xmlns:cx3="http://schemas.microsoft.com/office/drawing/2016/5/9/chartex" xmlns:cx4="http://schemas.microsoft.com/office/drawing/2016/5/10/chartex" xmlns:cx5="http://schemas.microsoft.com/office/drawing/2016/5/11/chartex" xmlns:cx6="http://schemas.microsoft.com/office/drawing/2016/5/12/chartex" xmlns:cx7="http://schemas.microsoft.com/office/drawing/2016/5/13/chartex" xmlns:cx8="http://schemas.microsoft.com/office/drawing/2016/5/14/chartex" xmlns:mc="http://schemas.openxmlformats.org/markup-compatibility/2006" xmlns:aink="http://schemas.microsoft.com/office/drawing/2016/ink" xmlns:am3d="http://schemas.microsoft.com/office/drawing/2017/model3d" xmlns:o="urn:schemas-microsoft-com:office:office" xmlns:r="http://schemas.openxmlformats.org/officeDocument/2006/relationships" xmlns:m="http://schemas.openxmlformats.org/officeDocument/2006/math" xmlns:v="urn:schemas-microsoft-com:vml" xmlns:wp14="http://schemas.microsoft.com/office/word/2010/wordprocessingDrawing" xmlns:wp="http://schemas.openxmlformats.org/drawingml/2006/wordprocessingDrawing" xmlns:w10="urn:schemas-microsoft-com:office:word" xmlns:w="http://schemas.openxmlformats.org/wordprocessingml/2006/main" xmlns:w14="http://schemas.microsoft.com/office/word/2010/wordml" xmlns:w15="http://schemas.microsoft.com/office/word/2012/wordml" xmlns:w16cid="http://schemas.microsoft.com/office/word/2016/wordml/cid" xmlns:w16se="http://schemas.microsoft.com/office/word/2015/wordml/symex" xmlns:wpg="http://schemas.microsoft.com/office/word/2010/wordprocessingGroup" xmlns:wpi="http://schemas.microsoft.com/office/word/2010/wordprocessingInk" xmlns:wne="http://schemas.microsoft.com/office/word/2006/wordml" xmlns:wps="http://schemas.microsoft.com/office/word/2010/wordprocessingShape" mc:Ignorable="w14 w15 w16se w16cid wp14">
+<w:numbering xmlns:wpc="http://schemas.microsoft.com/office/word/2010/wordprocessingCanvas" xmlns:cx="http://schemas.microsoft.com/office/drawing/2014/chartex" xmlns:cx1="http://schemas.microsoft.com/office/drawing/2015/9/8/chartex" xmlns:cx2="http://schemas.microsoft.com/office/drawing/2015/10/21/chartex" xmlns:cx3="http://schemas.microsoft.com/office/drawing/2016/5/9/chartex" xmlns:cx4="http://schemas.microsoft.com/office/drawing/2016/5/10/chartex" xmlns:cx5="http://schemas.microsoft.com/office/drawing/2016/5/11/chartex" xmlns:cx6="http://schemas.microsoft.com/office/drawing/2016/5/12/chartex" xmlns:cx7="http://schemas.microsoft.com/office/drawing/2016/5/13/chartex" xmlns:cx8="http://schemas.microsoft.com/office/drawing/2016/5/14/chartex" xmlns:mc="http://schemas.openxmlformats.org/markup-compatibility/2006" xmlns:aink="http://schemas.microsoft.com/office/drawing/2016/ink" xmlns:am3d="http://schemas.microsoft.com/office/drawing/2017/model3d" xmlns:o="urn:schemas-microsoft-com:office:office" xmlns:r="http://schemas.openxmlformats.org/officeDocument/2006/relationships" xmlns:m="http://schemas.openxmlformats.org/officeDocument/2006/math" xmlns:v="urn:schemas-microsoft-com:vml" xmlns:wp14="http://schemas.microsoft.com/office/word/2010/wordprocessingDrawing" xmlns:wp="http://schemas.openxmlformats.org/drawingml/2006/wordprocessingDrawing" xmlns:w10="urn:schemas-microsoft-com:office:word" xmlns:w="http://schemas.openxmlformats.org/wordprocessingml/2006/main" xmlns:w14="http://schemas.microsoft.com/office/word/2010/wordml" xmlns:w15="http://schemas.microsoft.com/office/word/2012/wordml" xmlns:w16cex="http://schemas.microsoft.com/office/word/2018/wordml/cex" xmlns:w16cid="http://schemas.microsoft.com/office/word/2016/wordml/cid" xmlns:w16="http://schemas.microsoft.com/office/word/2018/wordml" xmlns:w16se="http://schemas.microsoft.com/office/word/2015/wordml/symex" xmlns:wpg="http://schemas.microsoft.com/office/word/2010/wordprocessingGroup" xmlns:wpi="http://schemas.microsoft.com/office/word/2010/wordprocessingInk" xmlns:wne="http://schemas.microsoft.com/office/word/2006/wordml" xmlns:wps="http://schemas.microsoft.com/office/word/2010/wordprocessingShape" mc:Ignorable="w14 w15 w16se w16cid w16 w16cex wp14">
   <w:abstractNum w:abstractNumId="0" w15:restartNumberingAfterBreak="0">
     <w:nsid w:val="062D2ABD"/>
     <w:multiLevelType w:val="hybridMultilevel"/>
@@ -906,7 +891,7 @@
 </file>
 
 <file path=word/styles.xml><?xml version="1.0" encoding="utf-8"?>
-<w:styles xmlns:mc="http://schemas.openxmlformats.org/markup-compatibility/2006" xmlns:r="http://schemas.openxmlformats.org/officeDocument/2006/relationships" xmlns:w="http://schemas.openxmlformats.org/wordprocessingml/2006/main" xmlns:w14="http://schemas.microsoft.com/office/word/2010/wordml" xmlns:w15="http://schemas.microsoft.com/office/word/2012/wordml" xmlns:w16cid="http://schemas.microsoft.com/office/word/2016/wordml/cid" xmlns:w16se="http://schemas.microsoft.com/office/word/2015/wordml/symex" mc:Ignorable="w14 w15 w16se w16cid">
+<w:styles xmlns:mc="http://schemas.openxmlformats.org/markup-compatibility/2006" xmlns:r="http://schemas.openxmlformats.org/officeDocument/2006/relationships" xmlns:w="http://schemas.openxmlformats.org/wordprocessingml/2006/main" xmlns:w14="http://schemas.microsoft.com/office/word/2010/wordml" xmlns:w15="http://schemas.microsoft.com/office/word/2012/wordml" xmlns:w16cex="http://schemas.microsoft.com/office/word/2018/wordml/cex" xmlns:w16cid="http://schemas.microsoft.com/office/word/2016/wordml/cid" xmlns:w16="http://schemas.microsoft.com/office/word/2018/wordml" xmlns:w16se="http://schemas.microsoft.com/office/word/2015/wordml/symex" mc:Ignorable="w14 w15 w16se w16cid w16 w16cex">
   <w:docDefaults>
     <w:rPrDefault>
       <w:rPr>
@@ -1324,6 +1309,7 @@
   <w:style w:type="character" w:default="1" w:styleId="DefaultParagraphFont">
     <w:name w:val="Default Paragraph Font"/>
     <w:uiPriority w:val="1"/>
+    <w:semiHidden/>
     <w:unhideWhenUsed/>
   </w:style>
   <w:style w:type="table" w:default="1" w:styleId="TableNormal">
@@ -1853,7 +1839,7 @@
 </file>
 
 <file path=customXml/itemProps1.xml><?xml version="1.0" encoding="utf-8"?>
-<ds:datastoreItem xmlns:ds="http://schemas.openxmlformats.org/officeDocument/2006/customXml" ds:itemID="{821F2554-0886-4EB7-BE1C-939ED8F8701D}">
+<ds:datastoreItem xmlns:ds="http://schemas.openxmlformats.org/officeDocument/2006/customXml" ds:itemID="{793C9702-827B-4F8F-8FF7-727DF8BD3102}">
   <ds:schemaRefs>
     <ds:schemaRef ds:uri="http://schemas.openxmlformats.org/officeDocument/2006/bibliography"/>
   </ds:schemaRefs>

</xml_diff>